<commit_message>
Trivial change to recipe file.
</commit_message>
<xml_diff>
--- a/MyHomemadeYogurt.docx
+++ b/MyHomemadeYogurt.docx
@@ -113,7 +113,13 @@
         </w:numPr>
       </w:pPr>
       <w:r>
-        <w:t>Half gallon</w:t>
+        <w:t>Half</w:t>
+      </w:r>
+      <w:r>
+        <w:t>-</w:t>
+      </w:r>
+      <w:r>
+        <w:t>gallon</w:t>
       </w:r>
       <w:r>
         <w:t xml:space="preserve"> 2% milk</w:t>
@@ -640,7 +646,7 @@
         <w:rPr>
           <w:noProof/>
         </w:rPr>
-        <w:t>22 August 2016</w:t>
+        <w:t>17 November 2016</w:t>
       </w:r>
     </w:fldSimple>
   </w:p>

</xml_diff>